<commit_message>
Table rows change color when the user moves the mouse over it
</commit_message>
<xml_diff>
--- a/Labb 1 beskrivning.docx
+++ b/Labb 1 beskrivning.docx
@@ -72,16 +72,6 @@
         </w:rPr>
         <w:t xml:space="preserve"> (“agency” 2 514 är Birmingham City Council).</w:t>
       </w:r>
-      <w:r>
-        <w:rPr>
-          <w:rFonts w:ascii="Helvetica" w:hAnsi="Helvetica" w:cs="Helvetica"/>
-          <w:sz w:val="36"/>
-          <w:sz-cs w:val="36"/>
-          <w:spacing w:val="0"/>
-          <w:color w:val="262626"/>
-        </w:rPr>
-        <w:t xml:space="preserve"/>
-      </w:r>
     </w:p>
     <w:p>
       <w:pPr/>
@@ -186,150 +176,14 @@
       </w:r>
     </w:p>
     <w:p>
-      <w:pPr/>
-      <w:r>
-        <w:rPr>
-          <w:rFonts w:ascii="Helvetica" w:hAnsi="Helvetica" w:cs="Helvetica"/>
-          <w:sz w:val="36"/>
-          <w:sz-cs w:val="36"/>
-          <w:spacing w:val="0"/>
-          <w:color w:val="262626"/>
-        </w:rPr>
-        <w:t xml:space="preserve"/>
-      </w:r>
-    </w:p>
-    <w:p>
       <w:pPr>
-        <w:ind w:left="720" w:first-line="-720"/>
+        <w:ind w:left="720"/>
       </w:pPr>
       <w:r>
         <w:rPr>
           <w:rFonts w:ascii="Helvetica" w:hAnsi="Helvetica" w:cs="Helvetica"/>
           <w:sz w:val="36"/>
           <w:sz-cs w:val="36"/>
-          <w:color w:val="262626"/>
-        </w:rPr>
-        <w:t xml:space="preserve"/>
-        <w:tab/>
-        <w:t xml:space="preserve">1</w:t>
-        <w:tab/>
-        <w:t xml:space="preserve"/>
-      </w:r>
-      <w:r>
-        <w:rPr>
-          <w:rFonts w:ascii="Helvetica" w:hAnsi="Helvetica" w:cs="Helvetica"/>
-          <w:sz w:val="36"/>
-          <w:sz-cs w:val="36"/>
-          <w:spacing w:val="0"/>
-          <w:color w:val="262626"/>
-        </w:rPr>
-        <w:t xml:space="preserve">Ta reda på vilka kategorier (t.ex. “Traffic lights”) som finns, och hur många rapporter som har publicerats i varje kategori. Denna information skall hanteras via ett objekt konstruerat med </w:t>
-      </w:r>
-      <w:r>
-        <w:rPr>
-          <w:rFonts w:ascii="Monaco" w:hAnsi="Monaco" w:cs="Monaco"/>
-          <w:sz w:val="36"/>
-          <w:sz-cs w:val="36"/>
-          <w:spacing w:val="0"/>
-          <w:color w:val="D20035"/>
-        </w:rPr>
-        <w:t xml:space="preserve">var reportsPerCategory = {};</w:t>
-      </w:r>
-      <w:r>
-        <w:rPr>
-          <w:rFonts w:ascii="Helvetica" w:hAnsi="Helvetica" w:cs="Helvetica"/>
-          <w:sz w:val="36"/>
-          <w:sz-cs w:val="36"/>
-          <w:spacing w:val="0"/>
-          <w:color w:val="262626"/>
-        </w:rPr>
-        <w:t xml:space="preserve">. Informationen i detta objekt kan hanteras (hämtas och tilldelas) via t.ex. </w:t>
-      </w:r>
-      <w:r>
-        <w:rPr>
-          <w:rFonts w:ascii="Monaco" w:hAnsi="Monaco" w:cs="Monaco"/>
-          <w:sz w:val="36"/>
-          <w:sz-cs w:val="36"/>
-          <w:spacing w:val="0"/>
-          <w:color w:val="D20035"/>
-        </w:rPr>
-        <w:t xml:space="preserve">reportsPerCategory['Traffic lights']</w:t>
-      </w:r>
-      <w:r>
-        <w:rPr>
-          <w:rFonts w:ascii="Helvetica" w:hAnsi="Helvetica" w:cs="Helvetica"/>
-          <w:sz w:val="36"/>
-          <w:sz-cs w:val="36"/>
-          <w:spacing w:val="0"/>
-          <w:color w:val="262626"/>
-        </w:rPr>
-        <w:t xml:space="preserve"> eller </w:t>
-      </w:r>
-      <w:r>
-        <w:rPr>
-          <w:rFonts w:ascii="Monaco" w:hAnsi="Monaco" w:cs="Monaco"/>
-          <w:sz w:val="36"/>
-          <w:sz-cs w:val="36"/>
-          <w:spacing w:val="0"/>
-          <w:color w:val="D20035"/>
-        </w:rPr>
-        <w:t xml:space="preserve">reportsPerCategory[category]</w:t>
-      </w:r>
-      <w:r>
-        <w:rPr>
-          <w:rFonts w:ascii="Helvetica" w:hAnsi="Helvetica" w:cs="Helvetica"/>
-          <w:sz w:val="36"/>
-          <w:sz-cs w:val="36"/>
-          <w:spacing w:val="0"/>
-          <w:color w:val="262626"/>
-        </w:rPr>
-        <w:t xml:space="preserve">, om </w:t>
-      </w:r>
-      <w:r>
-        <w:rPr>
-          <w:rFonts w:ascii="Monaco" w:hAnsi="Monaco" w:cs="Monaco"/>
-          <w:sz w:val="36"/>
-          <w:sz-cs w:val="36"/>
-          <w:spacing w:val="0"/>
-          <w:color w:val="D20035"/>
-        </w:rPr>
-        <w:t xml:space="preserve">category</w:t>
-      </w:r>
-      <w:r>
-        <w:rPr>
-          <w:rFonts w:ascii="Helvetica" w:hAnsi="Helvetica" w:cs="Helvetica"/>
-          <w:sz w:val="36"/>
-          <w:sz-cs w:val="36"/>
-          <w:spacing w:val="0"/>
-          <w:color w:val="262626"/>
-        </w:rPr>
-        <w:t xml:space="preserve"> är en variabel som innehåller en sträng. Innan man har tilldelat ett värde via en nyckel så kommer det associerade värdet att vara </w:t>
-      </w:r>
-      <w:r>
-        <w:rPr>
-          <w:rFonts w:ascii="Monaco" w:hAnsi="Monaco" w:cs="Monaco"/>
-          <w:sz w:val="36"/>
-          <w:sz-cs w:val="36"/>
-          <w:spacing w:val="0"/>
-          <w:color w:val="D20035"/>
-        </w:rPr>
-        <w:t xml:space="preserve">undefined</w:t>
-      </w:r>
-      <w:r>
-        <w:rPr>
-          <w:rFonts w:ascii="Helvetica" w:hAnsi="Helvetica" w:cs="Helvetica"/>
-          <w:sz w:val="36"/>
-          <w:sz-cs w:val="36"/>
-          <w:spacing w:val="0"/>
-          <w:color w:val="262626"/>
-        </w:rPr>
-        <w:t xml:space="preserve">. (Workshop 1)</w:t>
-      </w:r>
-      <w:r>
-        <w:rPr>
-          <w:rFonts w:ascii="Helvetica" w:hAnsi="Helvetica" w:cs="Helvetica"/>
-          <w:sz w:val="36"/>
-          <w:sz-cs w:val="36"/>
           <w:spacing w:val="0"/>
           <w:color w:val="262626"/>
         </w:rPr>
@@ -338,103 +192,7 @@
     </w:p>
     <w:p>
       <w:pPr>
-        <w:ind w:left="720" w:first-line="-720"/>
-      </w:pPr>
-      <w:r>
-        <w:rPr>
-          <w:rFonts w:ascii="Helvetica" w:hAnsi="Helvetica" w:cs="Helvetica"/>
-          <w:sz w:val="36"/>
-          <w:sz-cs w:val="36"/>
-          <w:color w:val="262626"/>
-        </w:rPr>
-        <w:t xml:space="preserve"/>
-        <w:tab/>
-        <w:t xml:space="preserve">2</w:t>
-        <w:tab/>
-        <w:t xml:space="preserve"/>
-      </w:r>
-      <w:r>
-        <w:rPr>
-          <w:rFonts w:ascii="Helvetica" w:hAnsi="Helvetica" w:cs="Helvetica"/>
-          <w:sz w:val="36"/>
-          <w:sz-cs w:val="36"/>
-          <w:spacing w:val="0"/>
-          <w:color w:val="262626"/>
-        </w:rPr>
-        <w:t xml:space="preserve">Skapa en tabell med ovanstående information via Document Object Model-gränssnittet. (Workshop 2)</w:t>
-      </w:r>
-      <w:r>
-        <w:rPr>
-          <w:rFonts w:ascii="Helvetica" w:hAnsi="Helvetica" w:cs="Helvetica"/>
-          <w:sz w:val="36"/>
-          <w:sz-cs w:val="36"/>
-          <w:spacing w:val="0"/>
-          <w:color w:val="262626"/>
-        </w:rPr>
-        <w:t xml:space="preserve"/>
-      </w:r>
-    </w:p>
-    <w:p>
-      <w:pPr>
-        <w:ind w:left="720" w:first-line="-720"/>
-      </w:pPr>
-      <w:r>
-        <w:rPr>
-          <w:rFonts w:ascii="Helvetica" w:hAnsi="Helvetica" w:cs="Helvetica"/>
-          <w:sz w:val="36"/>
-          <w:sz-cs w:val="36"/>
-          <w:color w:val="262626"/>
-        </w:rPr>
-        <w:t xml:space="preserve"/>
-        <w:tab/>
-        <w:t xml:space="preserve">3</w:t>
-        <w:tab/>
-        <w:t xml:space="preserve"/>
-      </w:r>
-      <w:r>
-        <w:rPr>
-          <w:rFonts w:ascii="Helvetica" w:hAnsi="Helvetica" w:cs="Helvetica"/>
-          <w:sz w:val="36"/>
-          <w:sz-cs w:val="36"/>
-          <w:spacing w:val="0"/>
-          <w:color w:val="262626"/>
-        </w:rPr>
-        <w:t xml:space="preserve">Gör så att tabellens rader byter färg när man för muspekaren över raderna. Uppfyll detta krav med JavaScript (via </w:t>
-      </w:r>
-      <w:r>
-        <w:rPr>
-          <w:rFonts w:ascii="Monaco" w:hAnsi="Monaco" w:cs="Monaco"/>
-          <w:sz w:val="36"/>
-          <w:sz-cs w:val="36"/>
-          <w:spacing w:val="0"/>
-          <w:color w:val="D20035"/>
-        </w:rPr>
-        <w:t xml:space="preserve">addEventListener</w:t>
-      </w:r>
-      <w:r>
-        <w:rPr>
-          <w:rFonts w:ascii="Helvetica" w:hAnsi="Helvetica" w:cs="Helvetica"/>
-          <w:sz w:val="36"/>
-          <w:sz-cs w:val="36"/>
-          <w:spacing w:val="0"/>
-          <w:color w:val="262626"/>
-        </w:rPr>
-        <w:t xml:space="preserve">) och inte via CSS. (Workshop 2)</w:t>
-      </w:r>
-      <w:r>
-        <w:rPr>
-          <w:rFonts w:ascii="Helvetica" w:hAnsi="Helvetica" w:cs="Helvetica"/>
-          <w:sz w:val="36"/>
-          <w:sz-cs w:val="36"/>
-          <w:spacing w:val="0"/>
-          <w:color w:val="262626"/>
-        </w:rPr>
-        <w:t xml:space="preserve"/>
-      </w:r>
-    </w:p>
-    <w:p>
-      <w:pPr>
-        <w:ind w:left="720" w:first-line="-720"/>
+        <w:ind w:left="720"/>
       </w:pPr>
       <w:r>
         <w:rPr>
@@ -459,16 +217,6 @@
         </w:rPr>
         <w:t xml:space="preserve">Visualisera object-informationen från Krav 1 som stapeldiagram med D3.js och Scalable Vector Graphics (SVG). (Modul 1 och Modul 2)</w:t>
       </w:r>
-      <w:r>
-        <w:rPr>
-          <w:rFonts w:ascii="Helvetica" w:hAnsi="Helvetica" w:cs="Helvetica"/>
-          <w:sz w:val="36"/>
-          <w:sz-cs w:val="36"/>
-          <w:spacing w:val="0"/>
-          <w:color w:val="262626"/>
-        </w:rPr>
-        <w:t xml:space="preserve"/>
-      </w:r>
     </w:p>
     <w:p>
       <w:pPr/>
@@ -522,7 +270,7 @@
     </w:p>
     <w:p>
       <w:pPr>
-        <w:ind w:left="720" w:first-line="-720"/>
+        <w:ind w:left="720"/>
       </w:pPr>
       <w:r>
         <w:rPr>
@@ -547,20 +295,10 @@
         </w:rPr>
         <w:t xml:space="preserve">Visualisera någon form av data i en WebVR-miljö (t.ex. ett tredimensionellt stapeldiagram). (Modul 3)</w:t>
       </w:r>
-      <w:r>
-        <w:rPr>
-          <w:rFonts w:ascii="Helvetica" w:hAnsi="Helvetica" w:cs="Helvetica"/>
-          <w:sz w:val="36"/>
-          <w:sz-cs w:val="36"/>
-          <w:spacing w:val="0"/>
-          <w:color w:val="262626"/>
-        </w:rPr>
-        <w:t xml:space="preserve"/>
-      </w:r>
     </w:p>
     <w:p>
       <w:pPr>
-        <w:ind w:left="720" w:first-line="-720"/>
+        <w:ind w:left="720"/>
       </w:pPr>
       <w:r>
         <w:rPr>
@@ -585,20 +323,10 @@
         </w:rPr>
         <w:t xml:space="preserve">Använd funktionaliteten för skalor och axlar, som finns inbyggd i D3.js, i stapeldiagrammen. (Modul 4)</w:t>
       </w:r>
-      <w:r>
-        <w:rPr>
-          <w:rFonts w:ascii="Helvetica" w:hAnsi="Helvetica" w:cs="Helvetica"/>
-          <w:sz w:val="36"/>
-          <w:sz-cs w:val="36"/>
-          <w:spacing w:val="0"/>
-          <w:color w:val="262626"/>
-        </w:rPr>
-        <w:t xml:space="preserve"/>
-      </w:r>
     </w:p>
     <w:p>
       <w:pPr>
-        <w:ind w:left="720" w:first-line="-720"/>
+        <w:ind w:left="720"/>
       </w:pPr>
       <w:r>
         <w:rPr>
@@ -642,16 +370,6 @@
           <w:color w:val="262626"/>
         </w:rPr>
         <w:t xml:space="preserve"> som finns inbyggd i D3.js, för att skapa ett tooltip som dyker upp när man håller muspekaren över varje stapel i ett av dina stapeldiagram, som innehåller någon (enklare) information om just den stapeln. (Modul 4)</w:t>
-      </w:r>
-      <w:r>
-        <w:rPr>
-          <w:rFonts w:ascii="Helvetica" w:hAnsi="Helvetica" w:cs="Helvetica"/>
-          <w:sz w:val="36"/>
-          <w:sz-cs w:val="36"/>
-          <w:spacing w:val="0"/>
-          <w:color w:val="262626"/>
-        </w:rPr>
-        <w:t xml:space="preserve"/>
       </w:r>
     </w:p>
     <w:p>

</xml_diff>

<commit_message>
More efficient way of changing the row color. Padding added between table columns.
</commit_message>
<xml_diff>
--- a/Labb 1 beskrivning.docx
+++ b/Labb 1 beskrivning.docx
@@ -506,27 +506,7 @@
           <w:spacing w:val="0"/>
           <w:color w:val="262626"/>
         </w:rPr>
-        <w:t xml:space="preserve">-objektet i fråga. Vidare kan </w:t>
-      </w:r>
-      <w:r>
-        <w:rPr>
-          <w:rFonts w:ascii="Monaco" w:hAnsi="Monaco" w:cs="Monaco"/>
-          <w:sz w:val="36"/>
-          <w:sz-cs w:val="36"/>
-          <w:spacing w:val="0"/>
-          <w:color w:val="D20035"/>
-        </w:rPr>
-        <w:t xml:space="preserve">Object.entries</w:t>
-      </w:r>
-      <w:r>
-        <w:rPr>
-          <w:rFonts w:ascii="Helvetica" w:hAnsi="Helvetica" w:cs="Helvetica"/>
-          <w:sz w:val="36"/>
-          <w:sz-cs w:val="36"/>
-          <w:spacing w:val="0"/>
-          <w:color w:val="262626"/>
-        </w:rPr>
-        <w:t xml:space="preserve"> användas för att konvertera objekt till arrays.</w:t>
+        <w:t xml:space="preserve">-objektet i fråga. </w:t>
       </w:r>
     </w:p>
     <w:sectPr>

</xml_diff>